<commit_message>
Updated UAT document through finished testing
</commit_message>
<xml_diff>
--- a/myPWA/public/UAT_TestPlan 0.01.docx
+++ b/myPWA/public/UAT_TestPlan 0.01.docx
@@ -2241,13 +2241,27 @@
                 </w:tcPr>
                 <w:p>
                   <w:pPr>
-                    <w:rPr/>
+                    <w:rPr>
+                      <w:sz w:val="36"/>
+                      <w:szCs w:val="36"/>
+                    </w:rPr>
                   </w:pPr>
-                  <w:r>
-                    <w:rPr>
-                      <w:rtl w:val="0"/>
-                    </w:rPr>
-                  </w:r>
+                  <w:sdt>
+                    <w:sdtPr>
+                      <w:tag w:val="goog_rdk_0"/>
+                    </w:sdtPr>
+                    <w:sdtContent>
+                      <w:r>
+                        <w:rPr>
+                          <w:rFonts w:ascii="EB Garamond" w:cs="EB Garamond" w:eastAsia="EB Garamond" w:hAnsi="EB Garamond"/>
+                          <w:sz w:val="36"/>
+                          <w:szCs w:val="36"/>
+                          <w:rtl w:val="0"/>
+                        </w:rPr>
+                        <w:t xml:space="preserve">⨉</w:t>
+                      </w:r>
+                    </w:sdtContent>
+                  </w:sdt>
                 </w:p>
               </w:tc>
               <w:tc>
@@ -2275,6 +2289,7 @@
             <w:tr>
               <w:trPr>
                 <w:cantSplit w:val="0"/>
+                <w:trHeight w:val="447.978515625" w:hRule="atLeast"/>
                 <w:tblHeader w:val="0"/>
               </w:trPr>
               <w:tc>
@@ -2285,7 +2300,10 @@
                 </w:tcPr>
                 <w:p>
                   <w:pPr>
-                    <w:rPr/>
+                    <w:rPr>
+                      <w:sz w:val="36"/>
+                      <w:szCs w:val="36"/>
+                    </w:rPr>
                   </w:pPr>
                   <w:r>
                     <w:rPr>
@@ -2325,7 +2343,7 @@
               <w:rPr>
                 <w:rtl w:val="0"/>
               </w:rPr>
-              <w:t xml:space="preserve">Observations:</w:t>
+              <w:t xml:space="preserve">Observations: All elements properly load with correct visuals, and the buttons work with appropriate feedback.</w:t>
             </w:r>
           </w:p>
         </w:tc>
@@ -3884,7 +3902,7 @@
 
 <file path=customXML/item1.xml><?xml version="1.0" encoding="utf-8"?>
 <go:gDocsCustomXmlDataStorage xmlns:go="http://customooxmlschemas.google.com/" xmlns:r="http://schemas.openxmlformats.org/officeDocument/2006/relationships" uri="GoogleDocsCustomDataVersion2">
-  <go:docsCustomData xmlns:go="http://customooxmlschemas.google.com/" roundtripDataSignature="AMtx7mhMWbPBBuPHdiEO68dkHn81GwWJlg==">CgMxLjAyCGguZ2pkZ3hzMgloLjMwajB6bGwyCWguMWZvYjl0ZTIJaC4zem55c2g3MgloLjJldDkycDAyCGgudHlqY3d0MgloLjNkeTZ2a20yCWguMXQzaDVzZjgAciExcVFncXM4akFDZEplaHd0ZUI3YkkyRnZSVjI2ZWd4eW8=</go:docsCustomData>
+  <go:docsCustomData xmlns:go="http://customooxmlschemas.google.com/" roundtripDataSignature="AMtx7miWkyhrxOmhifBcXgeLv84+z41FHA==">CgMxLjAaGAoBMBITChEIB0INEgtFQiBHYXJhbW9uZDIIaC5namRneHMyCWguMzBqMHpsbDIJaC4xZm9iOXRlMgloLjN6bnlzaDcyCWguMmV0OTJwMDIIaC50eWpjd3QyCWguM2R5NnZrbTIJaC4xdDNoNXNmOAByITFxUWdxczhqQUNkSmVod3RlQjdiSTJGdlJWMjZlZ3h5bw==</go:docsCustomData>
 </go:gDocsCustomXmlDataStorage>
 </file>
 

</xml_diff>